<commit_message>
update cleft characteristics table
</commit_message>
<xml_diff>
--- a/jenny_CMF/reports/these_jenny.docx
+++ b/jenny_CMF/reports/these_jenny.docx
@@ -665,6 +665,24 @@
         <w:t xml:space="preserve">Fentes</w:t>
       </w:r>
     </w:p>
+    <w:p xmlns:w14="http://schemas.microsoft.com/office/word/2010/wordml">
+      <w:pPr>
+        <w:pStyle w:val="TableCaption"/>
+        <w:jc w:val="center"/>
+        <w:keepNext/>
+        <w:pBdr>
+          <w:bottom w:val="none" w:sz="0" w:space="0" w:color="000000"/>
+          <w:top w:val="none" w:sz="0" w:space="0" w:color="000000"/>
+          <w:left w:val="none" w:sz="0" w:space="0" w:color="000000"/>
+          <w:right w:val="none" w:sz="0" w:space="0" w:color="000000"/>
+        </w:pBdr>
+        <w:spacing w:after="60" w:before="60" w:line="240"/>
+        <w:ind w:left="60" w:right="60" w:firstLine="0" w:firstLineChars="0"/>
+      </w:pPr>
+      <w:r>
+        <w:t xml:space="preserve">Characteristiques fentes par sexe</w:t>
+      </w:r>
+    </w:p>
     <w:tbl xmlns:w14="http://schemas.microsoft.com/office/word/2010/wordml">
       <w:tblPr>
         <w:tblLayout w:type="autofit"/>
@@ -762,7 +780,7 @@
                 <w:szCs w:val="22"/>
                 <w:color w:val="000000"/>
               </w:rPr>
-              <w:t xml:space="preserve">Coté</w:t>
+              <w:t xml:space="preserve">Uni/bilaterale</w:t>
             </w:r>
           </w:p>
         </w:tc>
@@ -786,7 +804,7 @@
           <w:p>
             <w:pPr>
               <w:pStyle w:val="Normal"/>
-              <w:jc w:val="right"/>
+              <w:jc w:val="left"/>
               <w:pBdr>
                 <w:bottom w:val="none" w:sz="0" w:space="0" w:color="000000"/>
                 <w:top w:val="none" w:sz="0" w:space="0" w:color="000000"/>
@@ -806,7 +824,7 @@
                 <w:szCs w:val="22"/>
                 <w:color w:val="000000"/>
               </w:rPr>
-              <w:t xml:space="preserve">Complète</w:t>
+              <w:t xml:space="preserve">FLA/FLAP</w:t>
             </w:r>
           </w:p>
         </w:tc>
@@ -1012,7 +1030,7 @@
           <w:p>
             <w:pPr>
               <w:pStyle w:val="Normal"/>
-              <w:jc w:val="right"/>
+              <w:jc w:val="left"/>
               <w:pBdr>
                 <w:bottom w:val="none" w:sz="0" w:space="0" w:color="000000"/>
                 <w:top w:val="none" w:sz="0" w:space="0" w:color="000000"/>
@@ -1214,7 +1232,7 @@
                 <w:szCs w:val="22"/>
                 <w:color w:val="000000"/>
               </w:rPr>
-              <w:t xml:space="preserve">gauche</w:t>
+              <w:t xml:space="preserve">Unilat. gauche</w:t>
             </w:r>
           </w:p>
         </w:tc>
@@ -1238,27 +1256,27 @@
           <w:p>
             <w:pPr>
               <w:pStyle w:val="Normal"/>
-              <w:jc w:val="right"/>
-              <w:pBdr>
-                <w:bottom w:val="none" w:sz="0" w:space="0" w:color="000000"/>
-                <w:top w:val="none" w:sz="0" w:space="0" w:color="000000"/>
-                <w:left w:val="none" w:sz="0" w:space="0" w:color="000000"/>
-                <w:right w:val="none" w:sz="0" w:space="0" w:color="000000"/>
-              </w:pBdr>
-              <w:spacing w:after="40" w:before="40" w:line="240"/>
-              <w:ind w:left="40" w:right="40" w:firstLine="0" w:firstLineChars="0"/>
-            </w:pPr>
-            <w:r>
-              <w:rPr>
-                <w:rFonts w:ascii="Helvetica" w:hAnsi="Arial" w:eastAsia="Arial" w:cs="Arial"/>
-                <w:i w:val="false"/>
-                <w:b w:val="false"/>
-                <w:u w:val="none"/>
-                <w:sz w:val="22"/>
-                <w:szCs w:val="22"/>
-                <w:color w:val="000000"/>
-              </w:rPr>
-              <w:t xml:space="preserve">0</w:t>
+              <w:jc w:val="left"/>
+              <w:pBdr>
+                <w:bottom w:val="none" w:sz="0" w:space="0" w:color="000000"/>
+                <w:top w:val="none" w:sz="0" w:space="0" w:color="000000"/>
+                <w:left w:val="none" w:sz="0" w:space="0" w:color="000000"/>
+                <w:right w:val="none" w:sz="0" w:space="0" w:color="000000"/>
+              </w:pBdr>
+              <w:spacing w:after="40" w:before="40" w:line="240"/>
+              <w:ind w:left="40" w:right="40" w:firstLine="0" w:firstLineChars="0"/>
+            </w:pPr>
+            <w:r>
+              <w:rPr>
+                <w:rFonts w:ascii="Helvetica" w:hAnsi="Arial" w:eastAsia="Arial" w:cs="Arial"/>
+                <w:i w:val="false"/>
+                <w:b w:val="false"/>
+                <w:u w:val="none"/>
+                <w:sz w:val="22"/>
+                <w:szCs w:val="22"/>
+                <w:color w:val="000000"/>
+              </w:rPr>
+              <w:t xml:space="preserve">FLA</w:t>
             </w:r>
           </w:p>
         </w:tc>
@@ -1440,7 +1458,7 @@
                 <w:szCs w:val="22"/>
                 <w:color w:val="000000"/>
               </w:rPr>
-              <w:t xml:space="preserve">bilaterale</w:t>
+              <w:t xml:space="preserve">Unilat. droite</w:t>
             </w:r>
           </w:p>
         </w:tc>
@@ -1464,27 +1482,27 @@
           <w:p>
             <w:pPr>
               <w:pStyle w:val="Normal"/>
-              <w:jc w:val="right"/>
-              <w:pBdr>
-                <w:bottom w:val="none" w:sz="0" w:space="0" w:color="000000"/>
-                <w:top w:val="none" w:sz="0" w:space="0" w:color="000000"/>
-                <w:left w:val="none" w:sz="0" w:space="0" w:color="000000"/>
-                <w:right w:val="none" w:sz="0" w:space="0" w:color="000000"/>
-              </w:pBdr>
-              <w:spacing w:after="40" w:before="40" w:line="240"/>
-              <w:ind w:left="40" w:right="40" w:firstLine="0" w:firstLineChars="0"/>
-            </w:pPr>
-            <w:r>
-              <w:rPr>
-                <w:rFonts w:ascii="Helvetica" w:hAnsi="Arial" w:eastAsia="Arial" w:cs="Arial"/>
-                <w:i w:val="false"/>
-                <w:b w:val="false"/>
-                <w:u w:val="none"/>
-                <w:sz w:val="22"/>
-                <w:szCs w:val="22"/>
-                <w:color w:val="000000"/>
-              </w:rPr>
-              <w:t xml:space="preserve">0</w:t>
+              <w:jc w:val="left"/>
+              <w:pBdr>
+                <w:bottom w:val="none" w:sz="0" w:space="0" w:color="000000"/>
+                <w:top w:val="none" w:sz="0" w:space="0" w:color="000000"/>
+                <w:left w:val="none" w:sz="0" w:space="0" w:color="000000"/>
+                <w:right w:val="none" w:sz="0" w:space="0" w:color="000000"/>
+              </w:pBdr>
+              <w:spacing w:after="40" w:before="40" w:line="240"/>
+              <w:ind w:left="40" w:right="40" w:firstLine="0" w:firstLineChars="0"/>
+            </w:pPr>
+            <w:r>
+              <w:rPr>
+                <w:rFonts w:ascii="Helvetica" w:hAnsi="Arial" w:eastAsia="Arial" w:cs="Arial"/>
+                <w:i w:val="false"/>
+                <w:b w:val="false"/>
+                <w:u w:val="none"/>
+                <w:sz w:val="22"/>
+                <w:szCs w:val="22"/>
+                <w:color w:val="000000"/>
+              </w:rPr>
+              <w:t xml:space="preserve">FLA</w:t>
             </w:r>
           </w:p>
         </w:tc>
@@ -1666,7 +1684,7 @@
                 <w:szCs w:val="22"/>
                 <w:color w:val="000000"/>
               </w:rPr>
-              <w:t xml:space="preserve">droite</w:t>
+              <w:t xml:space="preserve">Bilaterale</w:t>
             </w:r>
           </w:p>
         </w:tc>
@@ -1690,27 +1708,27 @@
           <w:p>
             <w:pPr>
               <w:pStyle w:val="Normal"/>
-              <w:jc w:val="right"/>
-              <w:pBdr>
-                <w:bottom w:val="none" w:sz="0" w:space="0" w:color="000000"/>
-                <w:top w:val="none" w:sz="0" w:space="0" w:color="000000"/>
-                <w:left w:val="none" w:sz="0" w:space="0" w:color="000000"/>
-                <w:right w:val="none" w:sz="0" w:space="0" w:color="000000"/>
-              </w:pBdr>
-              <w:spacing w:after="40" w:before="40" w:line="240"/>
-              <w:ind w:left="40" w:right="40" w:firstLine="0" w:firstLineChars="0"/>
-            </w:pPr>
-            <w:r>
-              <w:rPr>
-                <w:rFonts w:ascii="Helvetica" w:hAnsi="Arial" w:eastAsia="Arial" w:cs="Arial"/>
-                <w:i w:val="false"/>
-                <w:b w:val="false"/>
-                <w:u w:val="none"/>
-                <w:sz w:val="22"/>
-                <w:szCs w:val="22"/>
-                <w:color w:val="000000"/>
-              </w:rPr>
-              <w:t xml:space="preserve">0</w:t>
+              <w:jc w:val="left"/>
+              <w:pBdr>
+                <w:bottom w:val="none" w:sz="0" w:space="0" w:color="000000"/>
+                <w:top w:val="none" w:sz="0" w:space="0" w:color="000000"/>
+                <w:left w:val="none" w:sz="0" w:space="0" w:color="000000"/>
+                <w:right w:val="none" w:sz="0" w:space="0" w:color="000000"/>
+              </w:pBdr>
+              <w:spacing w:after="40" w:before="40" w:line="240"/>
+              <w:ind w:left="40" w:right="40" w:firstLine="0" w:firstLineChars="0"/>
+            </w:pPr>
+            <w:r>
+              <w:rPr>
+                <w:rFonts w:ascii="Helvetica" w:hAnsi="Arial" w:eastAsia="Arial" w:cs="Arial"/>
+                <w:i w:val="false"/>
+                <w:b w:val="false"/>
+                <w:u w:val="none"/>
+                <w:sz w:val="22"/>
+                <w:szCs w:val="22"/>
+                <w:color w:val="000000"/>
+              </w:rPr>
+              <w:t xml:space="preserve">FLA</w:t>
             </w:r>
           </w:p>
         </w:tc>
@@ -1892,7 +1910,7 @@
                 <w:szCs w:val="22"/>
                 <w:color w:val="000000"/>
               </w:rPr>
-              <w:t xml:space="preserve">gauche</w:t>
+              <w:t xml:space="preserve">Unilat. gauche</w:t>
             </w:r>
           </w:p>
         </w:tc>
@@ -1916,27 +1934,27 @@
           <w:p>
             <w:pPr>
               <w:pStyle w:val="Normal"/>
-              <w:jc w:val="right"/>
-              <w:pBdr>
-                <w:bottom w:val="none" w:sz="0" w:space="0" w:color="000000"/>
-                <w:top w:val="none" w:sz="0" w:space="0" w:color="000000"/>
-                <w:left w:val="none" w:sz="0" w:space="0" w:color="000000"/>
-                <w:right w:val="none" w:sz="0" w:space="0" w:color="000000"/>
-              </w:pBdr>
-              <w:spacing w:after="40" w:before="40" w:line="240"/>
-              <w:ind w:left="40" w:right="40" w:firstLine="0" w:firstLineChars="0"/>
-            </w:pPr>
-            <w:r>
-              <w:rPr>
-                <w:rFonts w:ascii="Helvetica" w:hAnsi="Arial" w:eastAsia="Arial" w:cs="Arial"/>
-                <w:i w:val="false"/>
-                <w:b w:val="false"/>
-                <w:u w:val="none"/>
-                <w:sz w:val="22"/>
-                <w:szCs w:val="22"/>
-                <w:color w:val="000000"/>
-              </w:rPr>
-              <w:t xml:space="preserve">1</w:t>
+              <w:jc w:val="left"/>
+              <w:pBdr>
+                <w:bottom w:val="none" w:sz="0" w:space="0" w:color="000000"/>
+                <w:top w:val="none" w:sz="0" w:space="0" w:color="000000"/>
+                <w:left w:val="none" w:sz="0" w:space="0" w:color="000000"/>
+                <w:right w:val="none" w:sz="0" w:space="0" w:color="000000"/>
+              </w:pBdr>
+              <w:spacing w:after="40" w:before="40" w:line="240"/>
+              <w:ind w:left="40" w:right="40" w:firstLine="0" w:firstLineChars="0"/>
+            </w:pPr>
+            <w:r>
+              <w:rPr>
+                <w:rFonts w:ascii="Helvetica" w:hAnsi="Arial" w:eastAsia="Arial" w:cs="Arial"/>
+                <w:i w:val="false"/>
+                <w:b w:val="false"/>
+                <w:u w:val="none"/>
+                <w:sz w:val="22"/>
+                <w:szCs w:val="22"/>
+                <w:color w:val="000000"/>
+              </w:rPr>
+              <w:t xml:space="preserve">FLAP</w:t>
             </w:r>
           </w:p>
         </w:tc>
@@ -2118,7 +2136,7 @@
                 <w:szCs w:val="22"/>
                 <w:color w:val="000000"/>
               </w:rPr>
-              <w:t xml:space="preserve">bilaterale</w:t>
+              <w:t xml:space="preserve">Unilat. droite</w:t>
             </w:r>
           </w:p>
         </w:tc>
@@ -2142,27 +2160,27 @@
           <w:p>
             <w:pPr>
               <w:pStyle w:val="Normal"/>
-              <w:jc w:val="right"/>
-              <w:pBdr>
-                <w:bottom w:val="none" w:sz="0" w:space="0" w:color="000000"/>
-                <w:top w:val="none" w:sz="0" w:space="0" w:color="000000"/>
-                <w:left w:val="none" w:sz="0" w:space="0" w:color="000000"/>
-                <w:right w:val="none" w:sz="0" w:space="0" w:color="000000"/>
-              </w:pBdr>
-              <w:spacing w:after="40" w:before="40" w:line="240"/>
-              <w:ind w:left="40" w:right="40" w:firstLine="0" w:firstLineChars="0"/>
-            </w:pPr>
-            <w:r>
-              <w:rPr>
-                <w:rFonts w:ascii="Helvetica" w:hAnsi="Arial" w:eastAsia="Arial" w:cs="Arial"/>
-                <w:i w:val="false"/>
-                <w:b w:val="false"/>
-                <w:u w:val="none"/>
-                <w:sz w:val="22"/>
-                <w:szCs w:val="22"/>
-                <w:color w:val="000000"/>
-              </w:rPr>
-              <w:t xml:space="preserve">1</w:t>
+              <w:jc w:val="left"/>
+              <w:pBdr>
+                <w:bottom w:val="none" w:sz="0" w:space="0" w:color="000000"/>
+                <w:top w:val="none" w:sz="0" w:space="0" w:color="000000"/>
+                <w:left w:val="none" w:sz="0" w:space="0" w:color="000000"/>
+                <w:right w:val="none" w:sz="0" w:space="0" w:color="000000"/>
+              </w:pBdr>
+              <w:spacing w:after="40" w:before="40" w:line="240"/>
+              <w:ind w:left="40" w:right="40" w:firstLine="0" w:firstLineChars="0"/>
+            </w:pPr>
+            <w:r>
+              <w:rPr>
+                <w:rFonts w:ascii="Helvetica" w:hAnsi="Arial" w:eastAsia="Arial" w:cs="Arial"/>
+                <w:i w:val="false"/>
+                <w:b w:val="false"/>
+                <w:u w:val="none"/>
+                <w:sz w:val="22"/>
+                <w:szCs w:val="22"/>
+                <w:color w:val="000000"/>
+              </w:rPr>
+              <w:t xml:space="preserve">FLAP</w:t>
             </w:r>
           </w:p>
         </w:tc>
@@ -2344,7 +2362,7 @@
                 <w:szCs w:val="22"/>
                 <w:color w:val="000000"/>
               </w:rPr>
-              <w:t xml:space="preserve">droite</w:t>
+              <w:t xml:space="preserve">Bilaterale</w:t>
             </w:r>
           </w:p>
         </w:tc>
@@ -2368,27 +2386,27 @@
           <w:p>
             <w:pPr>
               <w:pStyle w:val="Normal"/>
-              <w:jc w:val="right"/>
-              <w:pBdr>
-                <w:bottom w:val="none" w:sz="0" w:space="0" w:color="000000"/>
-                <w:top w:val="none" w:sz="0" w:space="0" w:color="000000"/>
-                <w:left w:val="none" w:sz="0" w:space="0" w:color="000000"/>
-                <w:right w:val="none" w:sz="0" w:space="0" w:color="000000"/>
-              </w:pBdr>
-              <w:spacing w:after="40" w:before="40" w:line="240"/>
-              <w:ind w:left="40" w:right="40" w:firstLine="0" w:firstLineChars="0"/>
-            </w:pPr>
-            <w:r>
-              <w:rPr>
-                <w:rFonts w:ascii="Helvetica" w:hAnsi="Arial" w:eastAsia="Arial" w:cs="Arial"/>
-                <w:i w:val="false"/>
-                <w:b w:val="false"/>
-                <w:u w:val="none"/>
-                <w:sz w:val="22"/>
-                <w:szCs w:val="22"/>
-                <w:color w:val="000000"/>
-              </w:rPr>
-              <w:t xml:space="preserve">1</w:t>
+              <w:jc w:val="left"/>
+              <w:pBdr>
+                <w:bottom w:val="none" w:sz="0" w:space="0" w:color="000000"/>
+                <w:top w:val="none" w:sz="0" w:space="0" w:color="000000"/>
+                <w:left w:val="none" w:sz="0" w:space="0" w:color="000000"/>
+                <w:right w:val="none" w:sz="0" w:space="0" w:color="000000"/>
+              </w:pBdr>
+              <w:spacing w:after="40" w:before="40" w:line="240"/>
+              <w:ind w:left="40" w:right="40" w:firstLine="0" w:firstLineChars="0"/>
+            </w:pPr>
+            <w:r>
+              <w:rPr>
+                <w:rFonts w:ascii="Helvetica" w:hAnsi="Arial" w:eastAsia="Arial" w:cs="Arial"/>
+                <w:i w:val="false"/>
+                <w:b w:val="false"/>
+                <w:u w:val="none"/>
+                <w:sz w:val="22"/>
+                <w:szCs w:val="22"/>
+                <w:color w:val="000000"/>
+              </w:rPr>
+              <w:t xml:space="preserve">FLAP</w:t>
             </w:r>
           </w:p>
         </w:tc>
@@ -2594,7 +2612,7 @@
           <w:p>
             <w:pPr>
               <w:pStyle w:val="Normal"/>
-              <w:jc w:val="right"/>
+              <w:jc w:val="left"/>
               <w:pBdr>
                 <w:bottom w:val="none" w:sz="0" w:space="0" w:color="000000"/>
                 <w:top w:val="none" w:sz="0" w:space="0" w:color="000000"/>
@@ -2820,7 +2838,7 @@
           <w:p>
             <w:pPr>
               <w:pStyle w:val="Normal"/>
-              <w:jc w:val="right"/>
+              <w:jc w:val="left"/>
               <w:pBdr>
                 <w:bottom w:val="none" w:sz="0" w:space="0" w:color="000000"/>
                 <w:top w:val="none" w:sz="0" w:space="0" w:color="000000"/>
@@ -3022,7 +3040,7 @@
                 <w:szCs w:val="22"/>
                 <w:color w:val="000000"/>
               </w:rPr>
-              <w:t xml:space="preserve">gauche</w:t>
+              <w:t xml:space="preserve">Unilat. gauche</w:t>
             </w:r>
           </w:p>
         </w:tc>
@@ -3046,27 +3064,27 @@
           <w:p>
             <w:pPr>
               <w:pStyle w:val="Normal"/>
-              <w:jc w:val="right"/>
-              <w:pBdr>
-                <w:bottom w:val="none" w:sz="0" w:space="0" w:color="000000"/>
-                <w:top w:val="none" w:sz="0" w:space="0" w:color="000000"/>
-                <w:left w:val="none" w:sz="0" w:space="0" w:color="000000"/>
-                <w:right w:val="none" w:sz="0" w:space="0" w:color="000000"/>
-              </w:pBdr>
-              <w:spacing w:after="40" w:before="40" w:line="240"/>
-              <w:ind w:left="40" w:right="40" w:firstLine="0" w:firstLineChars="0"/>
-            </w:pPr>
-            <w:r>
-              <w:rPr>
-                <w:rFonts w:ascii="Helvetica" w:hAnsi="Arial" w:eastAsia="Arial" w:cs="Arial"/>
-                <w:i w:val="false"/>
-                <w:b w:val="false"/>
-                <w:u w:val="none"/>
-                <w:sz w:val="22"/>
-                <w:szCs w:val="22"/>
-                <w:color w:val="000000"/>
-              </w:rPr>
-              <w:t xml:space="preserve">0</w:t>
+              <w:jc w:val="left"/>
+              <w:pBdr>
+                <w:bottom w:val="none" w:sz="0" w:space="0" w:color="000000"/>
+                <w:top w:val="none" w:sz="0" w:space="0" w:color="000000"/>
+                <w:left w:val="none" w:sz="0" w:space="0" w:color="000000"/>
+                <w:right w:val="none" w:sz="0" w:space="0" w:color="000000"/>
+              </w:pBdr>
+              <w:spacing w:after="40" w:before="40" w:line="240"/>
+              <w:ind w:left="40" w:right="40" w:firstLine="0" w:firstLineChars="0"/>
+            </w:pPr>
+            <w:r>
+              <w:rPr>
+                <w:rFonts w:ascii="Helvetica" w:hAnsi="Arial" w:eastAsia="Arial" w:cs="Arial"/>
+                <w:i w:val="false"/>
+                <w:b w:val="false"/>
+                <w:u w:val="none"/>
+                <w:sz w:val="22"/>
+                <w:szCs w:val="22"/>
+                <w:color w:val="000000"/>
+              </w:rPr>
+              <w:t xml:space="preserve">FLA</w:t>
             </w:r>
           </w:p>
         </w:tc>
@@ -3248,7 +3266,7 @@
                 <w:szCs w:val="22"/>
                 <w:color w:val="000000"/>
               </w:rPr>
-              <w:t xml:space="preserve">bilaterale</w:t>
+              <w:t xml:space="preserve">Unilat. droite</w:t>
             </w:r>
           </w:p>
         </w:tc>
@@ -3272,6 +3290,50 @@
           <w:p>
             <w:pPr>
               <w:pStyle w:val="Normal"/>
+              <w:jc w:val="left"/>
+              <w:pBdr>
+                <w:bottom w:val="none" w:sz="0" w:space="0" w:color="000000"/>
+                <w:top w:val="none" w:sz="0" w:space="0" w:color="000000"/>
+                <w:left w:val="none" w:sz="0" w:space="0" w:color="000000"/>
+                <w:right w:val="none" w:sz="0" w:space="0" w:color="000000"/>
+              </w:pBdr>
+              <w:spacing w:after="40" w:before="40" w:line="240"/>
+              <w:ind w:left="40" w:right="40" w:firstLine="0" w:firstLineChars="0"/>
+            </w:pPr>
+            <w:r>
+              <w:rPr>
+                <w:rFonts w:ascii="Helvetica" w:hAnsi="Arial" w:eastAsia="Arial" w:cs="Arial"/>
+                <w:i w:val="false"/>
+                <w:b w:val="false"/>
+                <w:u w:val="none"/>
+                <w:sz w:val="22"/>
+                <w:szCs w:val="22"/>
+                <w:color w:val="000000"/>
+              </w:rPr>
+              <w:t xml:space="preserve">FLA</w:t>
+            </w:r>
+          </w:p>
+        </w:tc>
+        <w:tc>
+          <w:tcPr>
+            <w:tcBorders>
+              <w:bottom w:val="none" w:sz="0" w:space="0" w:color="000000"/>
+              <w:top w:val="none" w:sz="0" w:space="0" w:color="000000"/>
+              <w:left w:val="none" w:sz="0" w:space="0" w:color="000000"/>
+              <w:right w:val="none" w:sz="0" w:space="0" w:color="000000"/>
+            </w:tcBorders>
+            <w:shd w:val="clear" w:color="auto" w:fill="EFEFEF"/>
+            <w:tcMar>
+              <w:top w:w="0" w:type="dxa"/>
+              <w:bottom w:w="0" w:type="dxa"/>
+              <w:left w:w="0" w:type="dxa"/>
+              <w:right w:w="0" w:type="dxa"/>
+            </w:tcMar>
+            <w:vAlign w:val="center"/>
+          </w:tcPr>
+          <w:p>
+            <w:pPr>
+              <w:pStyle w:val="Normal"/>
               <w:jc w:val="right"/>
               <w:pBdr>
                 <w:bottom w:val="none" w:sz="0" w:space="0" w:color="000000"/>
@@ -3292,7 +3354,7 @@
                 <w:szCs w:val="22"/>
                 <w:color w:val="000000"/>
               </w:rPr>
-              <w:t xml:space="preserve">0</w:t>
+              <w:t xml:space="preserve">6</w:t>
             </w:r>
           </w:p>
         </w:tc>
@@ -3336,51 +3398,7 @@
                 <w:szCs w:val="22"/>
                 <w:color w:val="000000"/>
               </w:rPr>
-              <w:t xml:space="preserve">9</w:t>
-            </w:r>
-          </w:p>
-        </w:tc>
-        <w:tc>
-          <w:tcPr>
-            <w:tcBorders>
-              <w:bottom w:val="none" w:sz="0" w:space="0" w:color="000000"/>
-              <w:top w:val="none" w:sz="0" w:space="0" w:color="000000"/>
-              <w:left w:val="none" w:sz="0" w:space="0" w:color="000000"/>
-              <w:right w:val="none" w:sz="0" w:space="0" w:color="000000"/>
-            </w:tcBorders>
-            <w:shd w:val="clear" w:color="auto" w:fill="EFEFEF"/>
-            <w:tcMar>
-              <w:top w:w="0" w:type="dxa"/>
-              <w:bottom w:w="0" w:type="dxa"/>
-              <w:left w:w="0" w:type="dxa"/>
-              <w:right w:w="0" w:type="dxa"/>
-            </w:tcMar>
-            <w:vAlign w:val="center"/>
-          </w:tcPr>
-          <w:p>
-            <w:pPr>
-              <w:pStyle w:val="Normal"/>
-              <w:jc w:val="right"/>
-              <w:pBdr>
-                <w:bottom w:val="none" w:sz="0" w:space="0" w:color="000000"/>
-                <w:top w:val="none" w:sz="0" w:space="0" w:color="000000"/>
-                <w:left w:val="none" w:sz="0" w:space="0" w:color="000000"/>
-                <w:right w:val="none" w:sz="0" w:space="0" w:color="000000"/>
-              </w:pBdr>
-              <w:spacing w:after="40" w:before="40" w:line="240"/>
-              <w:ind w:left="40" w:right="40" w:firstLine="0" w:firstLineChars="0"/>
-            </w:pPr>
-            <w:r>
-              <w:rPr>
-                <w:rFonts w:ascii="Helvetica" w:hAnsi="Arial" w:eastAsia="Arial" w:cs="Arial"/>
-                <w:i w:val="false"/>
-                <w:b w:val="false"/>
-                <w:u w:val="none"/>
-                <w:sz w:val="22"/>
-                <w:szCs w:val="22"/>
-                <w:color w:val="000000"/>
-              </w:rPr>
-              <w:t xml:space="preserve">5.96</w:t>
+              <w:t xml:space="preserve">3.97</w:t>
             </w:r>
           </w:p>
         </w:tc>
@@ -3474,7 +3492,7 @@
                 <w:szCs w:val="22"/>
                 <w:color w:val="000000"/>
               </w:rPr>
-              <w:t xml:space="preserve">droite</w:t>
+              <w:t xml:space="preserve">Bilaterale</w:t>
             </w:r>
           </w:p>
         </w:tc>
@@ -3498,6 +3516,50 @@
           <w:p>
             <w:pPr>
               <w:pStyle w:val="Normal"/>
+              <w:jc w:val="left"/>
+              <w:pBdr>
+                <w:bottom w:val="none" w:sz="0" w:space="0" w:color="000000"/>
+                <w:top w:val="none" w:sz="0" w:space="0" w:color="000000"/>
+                <w:left w:val="none" w:sz="0" w:space="0" w:color="000000"/>
+                <w:right w:val="none" w:sz="0" w:space="0" w:color="000000"/>
+              </w:pBdr>
+              <w:spacing w:after="40" w:before="40" w:line="240"/>
+              <w:ind w:left="40" w:right="40" w:firstLine="0" w:firstLineChars="0"/>
+            </w:pPr>
+            <w:r>
+              <w:rPr>
+                <w:rFonts w:ascii="Helvetica" w:hAnsi="Arial" w:eastAsia="Arial" w:cs="Arial"/>
+                <w:i w:val="false"/>
+                <w:b w:val="false"/>
+                <w:u w:val="none"/>
+                <w:sz w:val="22"/>
+                <w:szCs w:val="22"/>
+                <w:color w:val="000000"/>
+              </w:rPr>
+              <w:t xml:space="preserve">FLA</w:t>
+            </w:r>
+          </w:p>
+        </w:tc>
+        <w:tc>
+          <w:tcPr>
+            <w:tcBorders>
+              <w:bottom w:val="none" w:sz="0" w:space="0" w:color="000000"/>
+              <w:top w:val="none" w:sz="0" w:space="0" w:color="000000"/>
+              <w:left w:val="none" w:sz="0" w:space="0" w:color="000000"/>
+              <w:right w:val="none" w:sz="0" w:space="0" w:color="000000"/>
+            </w:tcBorders>
+            <w:shd w:val="clear" w:color="auto" w:fill="FFFFFF"/>
+            <w:tcMar>
+              <w:top w:w="0" w:type="dxa"/>
+              <w:bottom w:w="0" w:type="dxa"/>
+              <w:left w:w="0" w:type="dxa"/>
+              <w:right w:w="0" w:type="dxa"/>
+            </w:tcMar>
+            <w:vAlign w:val="center"/>
+          </w:tcPr>
+          <w:p>
+            <w:pPr>
+              <w:pStyle w:val="Normal"/>
               <w:jc w:val="right"/>
               <w:pBdr>
                 <w:bottom w:val="none" w:sz="0" w:space="0" w:color="000000"/>
@@ -3518,7 +3580,7 @@
                 <w:szCs w:val="22"/>
                 <w:color w:val="000000"/>
               </w:rPr>
-              <w:t xml:space="preserve">0</w:t>
+              <w:t xml:space="preserve">9</w:t>
             </w:r>
           </w:p>
         </w:tc>
@@ -3562,51 +3624,7 @@
                 <w:szCs w:val="22"/>
                 <w:color w:val="000000"/>
               </w:rPr>
-              <w:t xml:space="preserve">6</w:t>
-            </w:r>
-          </w:p>
-        </w:tc>
-        <w:tc>
-          <w:tcPr>
-            <w:tcBorders>
-              <w:bottom w:val="none" w:sz="0" w:space="0" w:color="000000"/>
-              <w:top w:val="none" w:sz="0" w:space="0" w:color="000000"/>
-              <w:left w:val="none" w:sz="0" w:space="0" w:color="000000"/>
-              <w:right w:val="none" w:sz="0" w:space="0" w:color="000000"/>
-            </w:tcBorders>
-            <w:shd w:val="clear" w:color="auto" w:fill="FFFFFF"/>
-            <w:tcMar>
-              <w:top w:w="0" w:type="dxa"/>
-              <w:bottom w:w="0" w:type="dxa"/>
-              <w:left w:w="0" w:type="dxa"/>
-              <w:right w:w="0" w:type="dxa"/>
-            </w:tcMar>
-            <w:vAlign w:val="center"/>
-          </w:tcPr>
-          <w:p>
-            <w:pPr>
-              <w:pStyle w:val="Normal"/>
-              <w:jc w:val="right"/>
-              <w:pBdr>
-                <w:bottom w:val="none" w:sz="0" w:space="0" w:color="000000"/>
-                <w:top w:val="none" w:sz="0" w:space="0" w:color="000000"/>
-                <w:left w:val="none" w:sz="0" w:space="0" w:color="000000"/>
-                <w:right w:val="none" w:sz="0" w:space="0" w:color="000000"/>
-              </w:pBdr>
-              <w:spacing w:after="40" w:before="40" w:line="240"/>
-              <w:ind w:left="40" w:right="40" w:firstLine="0" w:firstLineChars="0"/>
-            </w:pPr>
-            <w:r>
-              <w:rPr>
-                <w:rFonts w:ascii="Helvetica" w:hAnsi="Arial" w:eastAsia="Arial" w:cs="Arial"/>
-                <w:i w:val="false"/>
-                <w:b w:val="false"/>
-                <w:u w:val="none"/>
-                <w:sz w:val="22"/>
-                <w:szCs w:val="22"/>
-                <w:color w:val="000000"/>
-              </w:rPr>
-              <w:t xml:space="preserve">3.97</w:t>
+              <w:t xml:space="preserve">5.96</w:t>
             </w:r>
           </w:p>
         </w:tc>
@@ -3700,7 +3718,7 @@
                 <w:szCs w:val="22"/>
                 <w:color w:val="000000"/>
               </w:rPr>
-              <w:t xml:space="preserve">gauche</w:t>
+              <w:t xml:space="preserve">Unilat. gauche</w:t>
             </w:r>
           </w:p>
         </w:tc>
@@ -3724,27 +3742,27 @@
           <w:p>
             <w:pPr>
               <w:pStyle w:val="Normal"/>
-              <w:jc w:val="right"/>
-              <w:pBdr>
-                <w:bottom w:val="none" w:sz="0" w:space="0" w:color="000000"/>
-                <w:top w:val="none" w:sz="0" w:space="0" w:color="000000"/>
-                <w:left w:val="none" w:sz="0" w:space="0" w:color="000000"/>
-                <w:right w:val="none" w:sz="0" w:space="0" w:color="000000"/>
-              </w:pBdr>
-              <w:spacing w:after="40" w:before="40" w:line="240"/>
-              <w:ind w:left="40" w:right="40" w:firstLine="0" w:firstLineChars="0"/>
-            </w:pPr>
-            <w:r>
-              <w:rPr>
-                <w:rFonts w:ascii="Helvetica" w:hAnsi="Arial" w:eastAsia="Arial" w:cs="Arial"/>
-                <w:i w:val="false"/>
-                <w:b w:val="false"/>
-                <w:u w:val="none"/>
-                <w:sz w:val="22"/>
-                <w:szCs w:val="22"/>
-                <w:color w:val="000000"/>
-              </w:rPr>
-              <w:t xml:space="preserve">1</w:t>
+              <w:jc w:val="left"/>
+              <w:pBdr>
+                <w:bottom w:val="none" w:sz="0" w:space="0" w:color="000000"/>
+                <w:top w:val="none" w:sz="0" w:space="0" w:color="000000"/>
+                <w:left w:val="none" w:sz="0" w:space="0" w:color="000000"/>
+                <w:right w:val="none" w:sz="0" w:space="0" w:color="000000"/>
+              </w:pBdr>
+              <w:spacing w:after="40" w:before="40" w:line="240"/>
+              <w:ind w:left="40" w:right="40" w:firstLine="0" w:firstLineChars="0"/>
+            </w:pPr>
+            <w:r>
+              <w:rPr>
+                <w:rFonts w:ascii="Helvetica" w:hAnsi="Arial" w:eastAsia="Arial" w:cs="Arial"/>
+                <w:i w:val="false"/>
+                <w:b w:val="false"/>
+                <w:u w:val="none"/>
+                <w:sz w:val="22"/>
+                <w:szCs w:val="22"/>
+                <w:color w:val="000000"/>
+              </w:rPr>
+              <w:t xml:space="preserve">FLAP</w:t>
             </w:r>
           </w:p>
         </w:tc>
@@ -3926,7 +3944,7 @@
                 <w:szCs w:val="22"/>
                 <w:color w:val="000000"/>
               </w:rPr>
-              <w:t xml:space="preserve">droite</w:t>
+              <w:t xml:space="preserve">Unilat. droite</w:t>
             </w:r>
           </w:p>
         </w:tc>
@@ -3950,27 +3968,27 @@
           <w:p>
             <w:pPr>
               <w:pStyle w:val="Normal"/>
-              <w:jc w:val="right"/>
-              <w:pBdr>
-                <w:bottom w:val="none" w:sz="0" w:space="0" w:color="000000"/>
-                <w:top w:val="none" w:sz="0" w:space="0" w:color="000000"/>
-                <w:left w:val="none" w:sz="0" w:space="0" w:color="000000"/>
-                <w:right w:val="none" w:sz="0" w:space="0" w:color="000000"/>
-              </w:pBdr>
-              <w:spacing w:after="40" w:before="40" w:line="240"/>
-              <w:ind w:left="40" w:right="40" w:firstLine="0" w:firstLineChars="0"/>
-            </w:pPr>
-            <w:r>
-              <w:rPr>
-                <w:rFonts w:ascii="Helvetica" w:hAnsi="Arial" w:eastAsia="Arial" w:cs="Arial"/>
-                <w:i w:val="false"/>
-                <w:b w:val="false"/>
-                <w:u w:val="none"/>
-                <w:sz w:val="22"/>
-                <w:szCs w:val="22"/>
-                <w:color w:val="000000"/>
-              </w:rPr>
-              <w:t xml:space="preserve">1</w:t>
+              <w:jc w:val="left"/>
+              <w:pBdr>
+                <w:bottom w:val="none" w:sz="0" w:space="0" w:color="000000"/>
+                <w:top w:val="none" w:sz="0" w:space="0" w:color="000000"/>
+                <w:left w:val="none" w:sz="0" w:space="0" w:color="000000"/>
+                <w:right w:val="none" w:sz="0" w:space="0" w:color="000000"/>
+              </w:pBdr>
+              <w:spacing w:after="40" w:before="40" w:line="240"/>
+              <w:ind w:left="40" w:right="40" w:firstLine="0" w:firstLineChars="0"/>
+            </w:pPr>
+            <w:r>
+              <w:rPr>
+                <w:rFonts w:ascii="Helvetica" w:hAnsi="Arial" w:eastAsia="Arial" w:cs="Arial"/>
+                <w:i w:val="false"/>
+                <w:b w:val="false"/>
+                <w:u w:val="none"/>
+                <w:sz w:val="22"/>
+                <w:szCs w:val="22"/>
+                <w:color w:val="000000"/>
+              </w:rPr>
+              <w:t xml:space="preserve">FLAP</w:t>
             </w:r>
           </w:p>
         </w:tc>
@@ -4152,7 +4170,7 @@
                 <w:szCs w:val="22"/>
                 <w:color w:val="000000"/>
               </w:rPr>
-              <w:t xml:space="preserve">bilaterale</w:t>
+              <w:t xml:space="preserve">Bilaterale</w:t>
             </w:r>
           </w:p>
         </w:tc>
@@ -4176,27 +4194,27 @@
           <w:p>
             <w:pPr>
               <w:pStyle w:val="Normal"/>
-              <w:jc w:val="right"/>
-              <w:pBdr>
-                <w:bottom w:val="none" w:sz="0" w:space="0" w:color="000000"/>
-                <w:top w:val="none" w:sz="0" w:space="0" w:color="000000"/>
-                <w:left w:val="none" w:sz="0" w:space="0" w:color="000000"/>
-                <w:right w:val="none" w:sz="0" w:space="0" w:color="000000"/>
-              </w:pBdr>
-              <w:spacing w:after="40" w:before="40" w:line="240"/>
-              <w:ind w:left="40" w:right="40" w:firstLine="0" w:firstLineChars="0"/>
-            </w:pPr>
-            <w:r>
-              <w:rPr>
-                <w:rFonts w:ascii="Helvetica" w:hAnsi="Arial" w:eastAsia="Arial" w:cs="Arial"/>
-                <w:i w:val="false"/>
-                <w:b w:val="false"/>
-                <w:u w:val="none"/>
-                <w:sz w:val="22"/>
-                <w:szCs w:val="22"/>
-                <w:color w:val="000000"/>
-              </w:rPr>
-              <w:t xml:space="preserve">1</w:t>
+              <w:jc w:val="left"/>
+              <w:pBdr>
+                <w:bottom w:val="none" w:sz="0" w:space="0" w:color="000000"/>
+                <w:top w:val="none" w:sz="0" w:space="0" w:color="000000"/>
+                <w:left w:val="none" w:sz="0" w:space="0" w:color="000000"/>
+                <w:right w:val="none" w:sz="0" w:space="0" w:color="000000"/>
+              </w:pBdr>
+              <w:spacing w:after="40" w:before="40" w:line="240"/>
+              <w:ind w:left="40" w:right="40" w:firstLine="0" w:firstLineChars="0"/>
+            </w:pPr>
+            <w:r>
+              <w:rPr>
+                <w:rFonts w:ascii="Helvetica" w:hAnsi="Arial" w:eastAsia="Arial" w:cs="Arial"/>
+                <w:i w:val="false"/>
+                <w:b w:val="false"/>
+                <w:u w:val="none"/>
+                <w:sz w:val="22"/>
+                <w:szCs w:val="22"/>
+                <w:color w:val="000000"/>
+              </w:rPr>
+              <w:t xml:space="preserve">FLAP</w:t>
             </w:r>
           </w:p>
         </w:tc>
@@ -4402,7 +4420,7 @@
           <w:p>
             <w:pPr>
               <w:pStyle w:val="Normal"/>
-              <w:jc w:val="right"/>
+              <w:jc w:val="left"/>
               <w:pBdr>
                 <w:bottom w:val="none" w:sz="0" w:space="0" w:color="000000"/>
                 <w:top w:val="none" w:sz="0" w:space="0" w:color="000000"/>
@@ -4587,7 +4605,7 @@
                 <w:szCs w:val="22"/>
                 <w:color w:val="000000"/>
               </w:rPr>
-              <w:t xml:space="preserve">Coté</w:t>
+              <w:t xml:space="preserve">Uni/bilaterale</w:t>
             </w:r>
           </w:p>
         </w:tc>
@@ -4631,7 +4649,7 @@
                 <w:szCs w:val="22"/>
                 <w:color w:val="000000"/>
               </w:rPr>
-              <w:t xml:space="preserve">Complète</w:t>
+              <w:t xml:space="preserve">FLA/FLAP</w:t>
             </w:r>
           </w:p>
         </w:tc>
@@ -4675,7 +4693,7 @@
                 <w:szCs w:val="22"/>
                 <w:color w:val="000000"/>
               </w:rPr>
-              <w:t xml:space="preserve">N_M</w:t>
+              <w:t xml:space="preserve">N</w:t>
             </w:r>
           </w:p>
         </w:tc>
@@ -4719,95 +4737,7 @@
                 <w:szCs w:val="22"/>
                 <w:color w:val="000000"/>
               </w:rPr>
-              <w:t xml:space="preserve">N_F</w:t>
-            </w:r>
-          </w:p>
-        </w:tc>
-        <w:tc>
-          <w:tcPr>
-            <w:tcBorders>
-              <w:bottom w:val="none" w:sz="0" w:space="0" w:color="000000"/>
-              <w:top w:val="none" w:sz="0" w:space="0" w:color="000000"/>
-              <w:left w:val="none" w:sz="0" w:space="0" w:color="000000"/>
-              <w:right w:val="none" w:sz="0" w:space="0" w:color="000000"/>
-            </w:tcBorders>
-            <w:shd w:val="clear" w:color="auto" w:fill="CFCFCF"/>
-            <w:tcMar>
-              <w:top w:w="0" w:type="dxa"/>
-              <w:bottom w:w="0" w:type="dxa"/>
-              <w:left w:w="0" w:type="dxa"/>
-              <w:right w:w="0" w:type="dxa"/>
-            </w:tcMar>
-            <w:vAlign w:val="center"/>
-          </w:tcPr>
-          <w:p>
-            <w:pPr>
-              <w:pStyle w:val="Normal"/>
-              <w:jc w:val="right"/>
-              <w:pBdr>
-                <w:bottom w:val="none" w:sz="0" w:space="0" w:color="000000"/>
-                <w:top w:val="none" w:sz="0" w:space="0" w:color="000000"/>
-                <w:left w:val="none" w:sz="0" w:space="0" w:color="000000"/>
-                <w:right w:val="none" w:sz="0" w:space="0" w:color="000000"/>
-              </w:pBdr>
-              <w:spacing w:after="40" w:before="40" w:line="240"/>
-              <w:ind w:left="40" w:right="40" w:firstLine="0" w:firstLineChars="0"/>
-            </w:pPr>
-            <w:r>
-              <w:rPr>
-                <w:rFonts w:ascii="Helvetica" w:hAnsi="Arial" w:eastAsia="Arial" w:cs="Arial"/>
-                <w:i w:val="false"/>
-                <w:b w:val="true"/>
-                <w:u w:val="none"/>
-                <w:sz w:val="22"/>
-                <w:szCs w:val="22"/>
-                <w:color w:val="000000"/>
-              </w:rPr>
-              <w:t xml:space="preserve">%_M</w:t>
-            </w:r>
-          </w:p>
-        </w:tc>
-        <w:tc>
-          <w:tcPr>
-            <w:tcBorders>
-              <w:bottom w:val="none" w:sz="0" w:space="0" w:color="000000"/>
-              <w:top w:val="none" w:sz="0" w:space="0" w:color="000000"/>
-              <w:left w:val="none" w:sz="0" w:space="0" w:color="000000"/>
-              <w:right w:val="none" w:sz="0" w:space="0" w:color="000000"/>
-            </w:tcBorders>
-            <w:shd w:val="clear" w:color="auto" w:fill="CFCFCF"/>
-            <w:tcMar>
-              <w:top w:w="0" w:type="dxa"/>
-              <w:bottom w:w="0" w:type="dxa"/>
-              <w:left w:w="0" w:type="dxa"/>
-              <w:right w:w="0" w:type="dxa"/>
-            </w:tcMar>
-            <w:vAlign w:val="center"/>
-          </w:tcPr>
-          <w:p>
-            <w:pPr>
-              <w:pStyle w:val="Normal"/>
-              <w:jc w:val="right"/>
-              <w:pBdr>
-                <w:bottom w:val="none" w:sz="0" w:space="0" w:color="000000"/>
-                <w:top w:val="none" w:sz="0" w:space="0" w:color="000000"/>
-                <w:left w:val="none" w:sz="0" w:space="0" w:color="000000"/>
-                <w:right w:val="none" w:sz="0" w:space="0" w:color="000000"/>
-              </w:pBdr>
-              <w:spacing w:after="40" w:before="40" w:line="240"/>
-              <w:ind w:left="40" w:right="40" w:firstLine="0" w:firstLineChars="0"/>
-            </w:pPr>
-            <w:r>
-              <w:rPr>
-                <w:rFonts w:ascii="Helvetica" w:hAnsi="Arial" w:eastAsia="Arial" w:cs="Arial"/>
-                <w:i w:val="false"/>
-                <w:b w:val="true"/>
-                <w:u w:val="none"/>
-                <w:sz w:val="22"/>
-                <w:szCs w:val="22"/>
-                <w:color w:val="000000"/>
-              </w:rPr>
-              <w:t xml:space="preserve">%_F</w:t>
+              <w:t xml:space="preserve">%</w:t>
             </w:r>
           </w:p>
         </w:tc>
@@ -4857,7 +4787,7 @@
                 <w:szCs w:val="22"/>
                 <w:color w:val="000000"/>
               </w:rPr>
-              <w:t xml:space="preserve">gauche</w:t>
+              <w:t xml:space="preserve">Unilat. gauche</w:t>
             </w:r>
           </w:p>
         </w:tc>
@@ -4901,7 +4831,7 @@
                 <w:szCs w:val="22"/>
                 <w:color w:val="000000"/>
               </w:rPr>
-              <w:t xml:space="preserve">complète</w:t>
+              <w:t xml:space="preserve">FLA</w:t>
             </w:r>
           </w:p>
         </w:tc>
@@ -4945,7 +4875,7 @@
                 <w:szCs w:val="22"/>
                 <w:color w:val="000000"/>
               </w:rPr>
-              <w:t xml:space="preserve">38</w:t>
+              <w:t xml:space="preserve">27</w:t>
             </w:r>
           </w:p>
         </w:tc>
@@ -4989,95 +4919,7 @@
                 <w:szCs w:val="22"/>
                 <w:color w:val="000000"/>
               </w:rPr>
-              <w:t xml:space="preserve">19</w:t>
-            </w:r>
-          </w:p>
-        </w:tc>
-        <w:tc>
-          <w:tcPr>
-            <w:tcBorders>
-              <w:bottom w:val="none" w:sz="0" w:space="0" w:color="000000"/>
-              <w:top w:val="none" w:sz="0" w:space="0" w:color="000000"/>
-              <w:left w:val="none" w:sz="0" w:space="0" w:color="000000"/>
-              <w:right w:val="none" w:sz="0" w:space="0" w:color="000000"/>
-            </w:tcBorders>
-            <w:shd w:val="clear" w:color="auto" w:fill="EFEFEF"/>
-            <w:tcMar>
-              <w:top w:w="0" w:type="dxa"/>
-              <w:bottom w:w="0" w:type="dxa"/>
-              <w:left w:w="0" w:type="dxa"/>
-              <w:right w:w="0" w:type="dxa"/>
-            </w:tcMar>
-            <w:vAlign w:val="center"/>
-          </w:tcPr>
-          <w:p>
-            <w:pPr>
-              <w:pStyle w:val="Normal"/>
-              <w:jc w:val="right"/>
-              <w:pBdr>
-                <w:bottom w:val="none" w:sz="0" w:space="0" w:color="000000"/>
-                <w:top w:val="none" w:sz="0" w:space="0" w:color="000000"/>
-                <w:left w:val="none" w:sz="0" w:space="0" w:color="000000"/>
-                <w:right w:val="none" w:sz="0" w:space="0" w:color="000000"/>
-              </w:pBdr>
-              <w:spacing w:after="40" w:before="40" w:line="240"/>
-              <w:ind w:left="40" w:right="40" w:firstLine="0" w:firstLineChars="0"/>
-            </w:pPr>
-            <w:r>
-              <w:rPr>
-                <w:rFonts w:ascii="Helvetica" w:hAnsi="Arial" w:eastAsia="Arial" w:cs="Arial"/>
-                <w:i w:val="false"/>
-                <w:b w:val="false"/>
-                <w:u w:val="none"/>
-                <w:sz w:val="22"/>
-                <w:szCs w:val="22"/>
-                <w:color w:val="000000"/>
-              </w:rPr>
-              <w:t xml:space="preserve">25.17</w:t>
-            </w:r>
-          </w:p>
-        </w:tc>
-        <w:tc>
-          <w:tcPr>
-            <w:tcBorders>
-              <w:bottom w:val="none" w:sz="0" w:space="0" w:color="000000"/>
-              <w:top w:val="none" w:sz="0" w:space="0" w:color="000000"/>
-              <w:left w:val="none" w:sz="0" w:space="0" w:color="000000"/>
-              <w:right w:val="none" w:sz="0" w:space="0" w:color="000000"/>
-            </w:tcBorders>
-            <w:shd w:val="clear" w:color="auto" w:fill="EFEFEF"/>
-            <w:tcMar>
-              <w:top w:w="0" w:type="dxa"/>
-              <w:bottom w:w="0" w:type="dxa"/>
-              <w:left w:w="0" w:type="dxa"/>
-              <w:right w:w="0" w:type="dxa"/>
-            </w:tcMar>
-            <w:vAlign w:val="center"/>
-          </w:tcPr>
-          <w:p>
-            <w:pPr>
-              <w:pStyle w:val="Normal"/>
-              <w:jc w:val="right"/>
-              <w:pBdr>
-                <w:bottom w:val="none" w:sz="0" w:space="0" w:color="000000"/>
-                <w:top w:val="none" w:sz="0" w:space="0" w:color="000000"/>
-                <w:left w:val="none" w:sz="0" w:space="0" w:color="000000"/>
-                <w:right w:val="none" w:sz="0" w:space="0" w:color="000000"/>
-              </w:pBdr>
-              <w:spacing w:after="40" w:before="40" w:line="240"/>
-              <w:ind w:left="40" w:right="40" w:firstLine="0" w:firstLineChars="0"/>
-            </w:pPr>
-            <w:r>
-              <w:rPr>
-                <w:rFonts w:ascii="Helvetica" w:hAnsi="Arial" w:eastAsia="Arial" w:cs="Arial"/>
-                <w:i w:val="false"/>
-                <w:b w:val="false"/>
-                <w:u w:val="none"/>
-                <w:sz w:val="22"/>
-                <w:szCs w:val="22"/>
-                <w:color w:val="000000"/>
-              </w:rPr>
-              <w:t xml:space="preserve">12.58</w:t>
+              <w:t xml:space="preserve">17.88</w:t>
             </w:r>
           </w:p>
         </w:tc>
@@ -5127,7 +4969,7 @@
                 <w:szCs w:val="22"/>
                 <w:color w:val="000000"/>
               </w:rPr>
-              <w:t xml:space="preserve">gauche</w:t>
+              <w:t xml:space="preserve">Unilat. droite</w:t>
             </w:r>
           </w:p>
         </w:tc>
@@ -5171,7 +5013,7 @@
                 <w:szCs w:val="22"/>
                 <w:color w:val="000000"/>
               </w:rPr>
-              <w:t xml:space="preserve">incomplète</w:t>
+              <w:t xml:space="preserve">FLA</w:t>
             </w:r>
           </w:p>
         </w:tc>
@@ -5215,7 +5057,7 @@
                 <w:szCs w:val="22"/>
                 <w:color w:val="000000"/>
               </w:rPr>
-              <w:t xml:space="preserve">15</w:t>
+              <w:t xml:space="preserve">9</w:t>
             </w:r>
           </w:p>
         </w:tc>
@@ -5259,95 +5101,7 @@
                 <w:szCs w:val="22"/>
                 <w:color w:val="000000"/>
               </w:rPr>
-              <w:t xml:space="preserve">12</w:t>
-            </w:r>
-          </w:p>
-        </w:tc>
-        <w:tc>
-          <w:tcPr>
-            <w:tcBorders>
-              <w:bottom w:val="none" w:sz="0" w:space="0" w:color="000000"/>
-              <w:top w:val="none" w:sz="0" w:space="0" w:color="000000"/>
-              <w:left w:val="none" w:sz="0" w:space="0" w:color="000000"/>
-              <w:right w:val="none" w:sz="0" w:space="0" w:color="000000"/>
-            </w:tcBorders>
-            <w:shd w:val="clear" w:color="auto" w:fill="FFFFFF"/>
-            <w:tcMar>
-              <w:top w:w="0" w:type="dxa"/>
-              <w:bottom w:w="0" w:type="dxa"/>
-              <w:left w:w="0" w:type="dxa"/>
-              <w:right w:w="0" w:type="dxa"/>
-            </w:tcMar>
-            <w:vAlign w:val="center"/>
-          </w:tcPr>
-          <w:p>
-            <w:pPr>
-              <w:pStyle w:val="Normal"/>
-              <w:jc w:val="right"/>
-              <w:pBdr>
-                <w:bottom w:val="none" w:sz="0" w:space="0" w:color="000000"/>
-                <w:top w:val="none" w:sz="0" w:space="0" w:color="000000"/>
-                <w:left w:val="none" w:sz="0" w:space="0" w:color="000000"/>
-                <w:right w:val="none" w:sz="0" w:space="0" w:color="000000"/>
-              </w:pBdr>
-              <w:spacing w:after="40" w:before="40" w:line="240"/>
-              <w:ind w:left="40" w:right="40" w:firstLine="0" w:firstLineChars="0"/>
-            </w:pPr>
-            <w:r>
-              <w:rPr>
-                <w:rFonts w:ascii="Helvetica" w:hAnsi="Arial" w:eastAsia="Arial" w:cs="Arial"/>
-                <w:i w:val="false"/>
-                <w:b w:val="false"/>
-                <w:u w:val="none"/>
-                <w:sz w:val="22"/>
-                <w:szCs w:val="22"/>
-                <w:color w:val="000000"/>
-              </w:rPr>
-              <w:t xml:space="preserve">9.93</w:t>
-            </w:r>
-          </w:p>
-        </w:tc>
-        <w:tc>
-          <w:tcPr>
-            <w:tcBorders>
-              <w:bottom w:val="none" w:sz="0" w:space="0" w:color="000000"/>
-              <w:top w:val="none" w:sz="0" w:space="0" w:color="000000"/>
-              <w:left w:val="none" w:sz="0" w:space="0" w:color="000000"/>
-              <w:right w:val="none" w:sz="0" w:space="0" w:color="000000"/>
-            </w:tcBorders>
-            <w:shd w:val="clear" w:color="auto" w:fill="FFFFFF"/>
-            <w:tcMar>
-              <w:top w:w="0" w:type="dxa"/>
-              <w:bottom w:w="0" w:type="dxa"/>
-              <w:left w:w="0" w:type="dxa"/>
-              <w:right w:w="0" w:type="dxa"/>
-            </w:tcMar>
-            <w:vAlign w:val="center"/>
-          </w:tcPr>
-          <w:p>
-            <w:pPr>
-              <w:pStyle w:val="Normal"/>
-              <w:jc w:val="right"/>
-              <w:pBdr>
-                <w:bottom w:val="none" w:sz="0" w:space="0" w:color="000000"/>
-                <w:top w:val="none" w:sz="0" w:space="0" w:color="000000"/>
-                <w:left w:val="none" w:sz="0" w:space="0" w:color="000000"/>
-                <w:right w:val="none" w:sz="0" w:space="0" w:color="000000"/>
-              </w:pBdr>
-              <w:spacing w:after="40" w:before="40" w:line="240"/>
-              <w:ind w:left="40" w:right="40" w:firstLine="0" w:firstLineChars="0"/>
-            </w:pPr>
-            <w:r>
-              <w:rPr>
-                <w:rFonts w:ascii="Helvetica" w:hAnsi="Arial" w:eastAsia="Arial" w:cs="Arial"/>
-                <w:i w:val="false"/>
-                <w:b w:val="false"/>
-                <w:u w:val="none"/>
-                <w:sz w:val="22"/>
-                <w:szCs w:val="22"/>
-                <w:color w:val="000000"/>
-              </w:rPr>
-              <w:t xml:space="preserve">7.95</w:t>
+              <w:t xml:space="preserve">5.96</w:t>
             </w:r>
           </w:p>
         </w:tc>
@@ -5397,7 +5151,7 @@
                 <w:szCs w:val="22"/>
                 <w:color w:val="000000"/>
               </w:rPr>
-              <w:t xml:space="preserve">droite</w:t>
+              <w:t xml:space="preserve">Bilaterale</w:t>
             </w:r>
           </w:p>
         </w:tc>
@@ -5441,7 +5195,7 @@
                 <w:szCs w:val="22"/>
                 <w:color w:val="000000"/>
               </w:rPr>
-              <w:t xml:space="preserve">complète</w:t>
+              <w:t xml:space="preserve">FLA</w:t>
             </w:r>
           </w:p>
         </w:tc>
@@ -5485,7 +5239,7 @@
                 <w:szCs w:val="22"/>
                 <w:color w:val="000000"/>
               </w:rPr>
-              <w:t xml:space="preserve">13</w:t>
+              <w:t xml:space="preserve">12</w:t>
             </w:r>
           </w:p>
         </w:tc>
@@ -5529,95 +5283,7 @@
                 <w:szCs w:val="22"/>
                 <w:color w:val="000000"/>
               </w:rPr>
-              <w:t xml:space="preserve">11</w:t>
-            </w:r>
-          </w:p>
-        </w:tc>
-        <w:tc>
-          <w:tcPr>
-            <w:tcBorders>
-              <w:bottom w:val="none" w:sz="0" w:space="0" w:color="000000"/>
-              <w:top w:val="none" w:sz="0" w:space="0" w:color="000000"/>
-              <w:left w:val="none" w:sz="0" w:space="0" w:color="000000"/>
-              <w:right w:val="none" w:sz="0" w:space="0" w:color="000000"/>
-            </w:tcBorders>
-            <w:shd w:val="clear" w:color="auto" w:fill="EFEFEF"/>
-            <w:tcMar>
-              <w:top w:w="0" w:type="dxa"/>
-              <w:bottom w:w="0" w:type="dxa"/>
-              <w:left w:w="0" w:type="dxa"/>
-              <w:right w:w="0" w:type="dxa"/>
-            </w:tcMar>
-            <w:vAlign w:val="center"/>
-          </w:tcPr>
-          <w:p>
-            <w:pPr>
-              <w:pStyle w:val="Normal"/>
-              <w:jc w:val="right"/>
-              <w:pBdr>
-                <w:bottom w:val="none" w:sz="0" w:space="0" w:color="000000"/>
-                <w:top w:val="none" w:sz="0" w:space="0" w:color="000000"/>
-                <w:left w:val="none" w:sz="0" w:space="0" w:color="000000"/>
-                <w:right w:val="none" w:sz="0" w:space="0" w:color="000000"/>
-              </w:pBdr>
-              <w:spacing w:after="40" w:before="40" w:line="240"/>
-              <w:ind w:left="40" w:right="40" w:firstLine="0" w:firstLineChars="0"/>
-            </w:pPr>
-            <w:r>
-              <w:rPr>
-                <w:rFonts w:ascii="Helvetica" w:hAnsi="Arial" w:eastAsia="Arial" w:cs="Arial"/>
-                <w:i w:val="false"/>
-                <w:b w:val="false"/>
-                <w:u w:val="none"/>
-                <w:sz w:val="22"/>
-                <w:szCs w:val="22"/>
-                <w:color w:val="000000"/>
-              </w:rPr>
-              <w:t xml:space="preserve">8.61</w:t>
-            </w:r>
-          </w:p>
-        </w:tc>
-        <w:tc>
-          <w:tcPr>
-            <w:tcBorders>
-              <w:bottom w:val="none" w:sz="0" w:space="0" w:color="000000"/>
-              <w:top w:val="none" w:sz="0" w:space="0" w:color="000000"/>
-              <w:left w:val="none" w:sz="0" w:space="0" w:color="000000"/>
-              <w:right w:val="none" w:sz="0" w:space="0" w:color="000000"/>
-            </w:tcBorders>
-            <w:shd w:val="clear" w:color="auto" w:fill="EFEFEF"/>
-            <w:tcMar>
-              <w:top w:w="0" w:type="dxa"/>
-              <w:bottom w:w="0" w:type="dxa"/>
-              <w:left w:w="0" w:type="dxa"/>
-              <w:right w:w="0" w:type="dxa"/>
-            </w:tcMar>
-            <w:vAlign w:val="center"/>
-          </w:tcPr>
-          <w:p>
-            <w:pPr>
-              <w:pStyle w:val="Normal"/>
-              <w:jc w:val="right"/>
-              <w:pBdr>
-                <w:bottom w:val="none" w:sz="0" w:space="0" w:color="000000"/>
-                <w:top w:val="none" w:sz="0" w:space="0" w:color="000000"/>
-                <w:left w:val="none" w:sz="0" w:space="0" w:color="000000"/>
-                <w:right w:val="none" w:sz="0" w:space="0" w:color="000000"/>
-              </w:pBdr>
-              <w:spacing w:after="40" w:before="40" w:line="240"/>
-              <w:ind w:left="40" w:right="40" w:firstLine="0" w:firstLineChars="0"/>
-            </w:pPr>
-            <w:r>
-              <w:rPr>
-                <w:rFonts w:ascii="Helvetica" w:hAnsi="Arial" w:eastAsia="Arial" w:cs="Arial"/>
-                <w:i w:val="false"/>
-                <w:b w:val="false"/>
-                <w:u w:val="none"/>
-                <w:sz w:val="22"/>
-                <w:szCs w:val="22"/>
-                <w:color w:val="000000"/>
-              </w:rPr>
-              <w:t xml:space="preserve">7.28</w:t>
+              <w:t xml:space="preserve">7.95</w:t>
             </w:r>
           </w:p>
         </w:tc>
@@ -5667,7 +5333,7 @@
                 <w:szCs w:val="22"/>
                 <w:color w:val="000000"/>
               </w:rPr>
-              <w:t xml:space="preserve">bilaterale</w:t>
+              <w:t xml:space="preserve">Unilat. gauche</w:t>
             </w:r>
           </w:p>
         </w:tc>
@@ -5711,7 +5377,7 @@
                 <w:szCs w:val="22"/>
                 <w:color w:val="000000"/>
               </w:rPr>
-              <w:t xml:space="preserve">complète</w:t>
+              <w:t xml:space="preserve">FLAP</w:t>
             </w:r>
           </w:p>
         </w:tc>
@@ -5755,7 +5421,7 @@
                 <w:szCs w:val="22"/>
                 <w:color w:val="000000"/>
               </w:rPr>
-              <w:t xml:space="preserve">11</w:t>
+              <w:t xml:space="preserve">57</w:t>
             </w:r>
           </w:p>
         </w:tc>
@@ -5799,95 +5465,7 @@
                 <w:szCs w:val="22"/>
                 <w:color w:val="000000"/>
               </w:rPr>
-              <w:t xml:space="preserve">11</w:t>
-            </w:r>
-          </w:p>
-        </w:tc>
-        <w:tc>
-          <w:tcPr>
-            <w:tcBorders>
-              <w:bottom w:val="none" w:sz="0" w:space="0" w:color="000000"/>
-              <w:top w:val="none" w:sz="0" w:space="0" w:color="000000"/>
-              <w:left w:val="none" w:sz="0" w:space="0" w:color="000000"/>
-              <w:right w:val="none" w:sz="0" w:space="0" w:color="000000"/>
-            </w:tcBorders>
-            <w:shd w:val="clear" w:color="auto" w:fill="FFFFFF"/>
-            <w:tcMar>
-              <w:top w:w="0" w:type="dxa"/>
-              <w:bottom w:w="0" w:type="dxa"/>
-              <w:left w:w="0" w:type="dxa"/>
-              <w:right w:w="0" w:type="dxa"/>
-            </w:tcMar>
-            <w:vAlign w:val="center"/>
-          </w:tcPr>
-          <w:p>
-            <w:pPr>
-              <w:pStyle w:val="Normal"/>
-              <w:jc w:val="right"/>
-              <w:pBdr>
-                <w:bottom w:val="none" w:sz="0" w:space="0" w:color="000000"/>
-                <w:top w:val="none" w:sz="0" w:space="0" w:color="000000"/>
-                <w:left w:val="none" w:sz="0" w:space="0" w:color="000000"/>
-                <w:right w:val="none" w:sz="0" w:space="0" w:color="000000"/>
-              </w:pBdr>
-              <w:spacing w:after="40" w:before="40" w:line="240"/>
-              <w:ind w:left="40" w:right="40" w:firstLine="0" w:firstLineChars="0"/>
-            </w:pPr>
-            <w:r>
-              <w:rPr>
-                <w:rFonts w:ascii="Helvetica" w:hAnsi="Arial" w:eastAsia="Arial" w:cs="Arial"/>
-                <w:i w:val="false"/>
-                <w:b w:val="false"/>
-                <w:u w:val="none"/>
-                <w:sz w:val="22"/>
-                <w:szCs w:val="22"/>
-                <w:color w:val="000000"/>
-              </w:rPr>
-              <w:t xml:space="preserve">7.28</w:t>
-            </w:r>
-          </w:p>
-        </w:tc>
-        <w:tc>
-          <w:tcPr>
-            <w:tcBorders>
-              <w:bottom w:val="none" w:sz="0" w:space="0" w:color="000000"/>
-              <w:top w:val="none" w:sz="0" w:space="0" w:color="000000"/>
-              <w:left w:val="none" w:sz="0" w:space="0" w:color="000000"/>
-              <w:right w:val="none" w:sz="0" w:space="0" w:color="000000"/>
-            </w:tcBorders>
-            <w:shd w:val="clear" w:color="auto" w:fill="FFFFFF"/>
-            <w:tcMar>
-              <w:top w:w="0" w:type="dxa"/>
-              <w:bottom w:w="0" w:type="dxa"/>
-              <w:left w:w="0" w:type="dxa"/>
-              <w:right w:w="0" w:type="dxa"/>
-            </w:tcMar>
-            <w:vAlign w:val="center"/>
-          </w:tcPr>
-          <w:p>
-            <w:pPr>
-              <w:pStyle w:val="Normal"/>
-              <w:jc w:val="right"/>
-              <w:pBdr>
-                <w:bottom w:val="none" w:sz="0" w:space="0" w:color="000000"/>
-                <w:top w:val="none" w:sz="0" w:space="0" w:color="000000"/>
-                <w:left w:val="none" w:sz="0" w:space="0" w:color="000000"/>
-                <w:right w:val="none" w:sz="0" w:space="0" w:color="000000"/>
-              </w:pBdr>
-              <w:spacing w:after="40" w:before="40" w:line="240"/>
-              <w:ind w:left="40" w:right="40" w:firstLine="0" w:firstLineChars="0"/>
-            </w:pPr>
-            <w:r>
-              <w:rPr>
-                <w:rFonts w:ascii="Helvetica" w:hAnsi="Arial" w:eastAsia="Arial" w:cs="Arial"/>
-                <w:i w:val="false"/>
-                <w:b w:val="false"/>
-                <w:u w:val="none"/>
-                <w:sz w:val="22"/>
-                <w:szCs w:val="22"/>
-                <w:color w:val="000000"/>
-              </w:rPr>
-              <w:t xml:space="preserve">7.28</w:t>
+              <w:t xml:space="preserve">37.75</w:t>
             </w:r>
           </w:p>
         </w:tc>
@@ -5937,7 +5515,7 @@
                 <w:szCs w:val="22"/>
                 <w:color w:val="000000"/>
               </w:rPr>
-              <w:t xml:space="preserve">bilaterale</w:t>
+              <w:t xml:space="preserve">Unilat. droite</w:t>
             </w:r>
           </w:p>
         </w:tc>
@@ -5981,7 +5559,7 @@
                 <w:szCs w:val="22"/>
                 <w:color w:val="000000"/>
               </w:rPr>
-              <w:t xml:space="preserve">incomplète</w:t>
+              <w:t xml:space="preserve">FLAP</w:t>
             </w:r>
           </w:p>
         </w:tc>
@@ -6025,7 +5603,7 @@
                 <w:szCs w:val="22"/>
                 <w:color w:val="000000"/>
               </w:rPr>
-              <w:t xml:space="preserve">9</w:t>
+              <w:t xml:space="preserve">24</w:t>
             </w:r>
           </w:p>
         </w:tc>
@@ -6069,95 +5647,7 @@
                 <w:szCs w:val="22"/>
                 <w:color w:val="000000"/>
               </w:rPr>
-              <w:t xml:space="preserve">3</w:t>
-            </w:r>
-          </w:p>
-        </w:tc>
-        <w:tc>
-          <w:tcPr>
-            <w:tcBorders>
-              <w:bottom w:val="none" w:sz="0" w:space="0" w:color="000000"/>
-              <w:top w:val="none" w:sz="0" w:space="0" w:color="000000"/>
-              <w:left w:val="none" w:sz="0" w:space="0" w:color="000000"/>
-              <w:right w:val="none" w:sz="0" w:space="0" w:color="000000"/>
-            </w:tcBorders>
-            <w:shd w:val="clear" w:color="auto" w:fill="EFEFEF"/>
-            <w:tcMar>
-              <w:top w:w="0" w:type="dxa"/>
-              <w:bottom w:w="0" w:type="dxa"/>
-              <w:left w:w="0" w:type="dxa"/>
-              <w:right w:w="0" w:type="dxa"/>
-            </w:tcMar>
-            <w:vAlign w:val="center"/>
-          </w:tcPr>
-          <w:p>
-            <w:pPr>
-              <w:pStyle w:val="Normal"/>
-              <w:jc w:val="right"/>
-              <w:pBdr>
-                <w:bottom w:val="none" w:sz="0" w:space="0" w:color="000000"/>
-                <w:top w:val="none" w:sz="0" w:space="0" w:color="000000"/>
-                <w:left w:val="none" w:sz="0" w:space="0" w:color="000000"/>
-                <w:right w:val="none" w:sz="0" w:space="0" w:color="000000"/>
-              </w:pBdr>
-              <w:spacing w:after="40" w:before="40" w:line="240"/>
-              <w:ind w:left="40" w:right="40" w:firstLine="0" w:firstLineChars="0"/>
-            </w:pPr>
-            <w:r>
-              <w:rPr>
-                <w:rFonts w:ascii="Helvetica" w:hAnsi="Arial" w:eastAsia="Arial" w:cs="Arial"/>
-                <w:i w:val="false"/>
-                <w:b w:val="false"/>
-                <w:u w:val="none"/>
-                <w:sz w:val="22"/>
-                <w:szCs w:val="22"/>
-                <w:color w:val="000000"/>
-              </w:rPr>
-              <w:t xml:space="preserve">5.96</w:t>
-            </w:r>
-          </w:p>
-        </w:tc>
-        <w:tc>
-          <w:tcPr>
-            <w:tcBorders>
-              <w:bottom w:val="none" w:sz="0" w:space="0" w:color="000000"/>
-              <w:top w:val="none" w:sz="0" w:space="0" w:color="000000"/>
-              <w:left w:val="none" w:sz="0" w:space="0" w:color="000000"/>
-              <w:right w:val="none" w:sz="0" w:space="0" w:color="000000"/>
-            </w:tcBorders>
-            <w:shd w:val="clear" w:color="auto" w:fill="EFEFEF"/>
-            <w:tcMar>
-              <w:top w:w="0" w:type="dxa"/>
-              <w:bottom w:w="0" w:type="dxa"/>
-              <w:left w:w="0" w:type="dxa"/>
-              <w:right w:w="0" w:type="dxa"/>
-            </w:tcMar>
-            <w:vAlign w:val="center"/>
-          </w:tcPr>
-          <w:p>
-            <w:pPr>
-              <w:pStyle w:val="Normal"/>
-              <w:jc w:val="right"/>
-              <w:pBdr>
-                <w:bottom w:val="none" w:sz="0" w:space="0" w:color="000000"/>
-                <w:top w:val="none" w:sz="0" w:space="0" w:color="000000"/>
-                <w:left w:val="none" w:sz="0" w:space="0" w:color="000000"/>
-                <w:right w:val="none" w:sz="0" w:space="0" w:color="000000"/>
-              </w:pBdr>
-              <w:spacing w:after="40" w:before="40" w:line="240"/>
-              <w:ind w:left="40" w:right="40" w:firstLine="0" w:firstLineChars="0"/>
-            </w:pPr>
-            <w:r>
-              <w:rPr>
-                <w:rFonts w:ascii="Helvetica" w:hAnsi="Arial" w:eastAsia="Arial" w:cs="Arial"/>
-                <w:i w:val="false"/>
-                <w:b w:val="false"/>
-                <w:u w:val="none"/>
-                <w:sz w:val="22"/>
-                <w:szCs w:val="22"/>
-                <w:color w:val="000000"/>
-              </w:rPr>
-              <w:t xml:space="preserve">1.99</w:t>
+              <w:t xml:space="preserve">15.89</w:t>
             </w:r>
           </w:p>
         </w:tc>
@@ -6207,7 +5697,7 @@
                 <w:szCs w:val="22"/>
                 <w:color w:val="000000"/>
               </w:rPr>
-              <w:t xml:space="preserve">droite</w:t>
+              <w:t xml:space="preserve">Bilaterale</w:t>
             </w:r>
           </w:p>
         </w:tc>
@@ -6251,7 +5741,7 @@
                 <w:szCs w:val="22"/>
                 <w:color w:val="000000"/>
               </w:rPr>
-              <w:t xml:space="preserve">incomplète</w:t>
+              <w:t xml:space="preserve">FLAP</w:t>
             </w:r>
           </w:p>
         </w:tc>
@@ -6295,7 +5785,7 @@
                 <w:szCs w:val="22"/>
                 <w:color w:val="000000"/>
               </w:rPr>
-              <w:t xml:space="preserve">6</w:t>
+              <w:t xml:space="preserve">22</w:t>
             </w:r>
           </w:p>
         </w:tc>
@@ -6339,19 +5829,113 @@
                 <w:szCs w:val="22"/>
                 <w:color w:val="000000"/>
               </w:rPr>
-              <w:t xml:space="preserve">3</w:t>
-            </w:r>
-          </w:p>
-        </w:tc>
-        <w:tc>
-          <w:tcPr>
-            <w:tcBorders>
-              <w:bottom w:val="none" w:sz="0" w:space="0" w:color="000000"/>
-              <w:top w:val="none" w:sz="0" w:space="0" w:color="000000"/>
-              <w:left w:val="none" w:sz="0" w:space="0" w:color="000000"/>
-              <w:right w:val="none" w:sz="0" w:space="0" w:color="000000"/>
-            </w:tcBorders>
-            <w:shd w:val="clear" w:color="auto" w:fill="FFFFFF"/>
+              <w:t xml:space="preserve">14.57</w:t>
+            </w:r>
+          </w:p>
+        </w:tc>
+      </w:tr>
+      <w:tr>
+        <w:trPr>
+          <w:trHeight w:val="360" w:hRule="auto"/>
+        </w:trPr>
+        body7
+        <w:tc>
+          <w:tcPr>
+            <w:tcBorders>
+              <w:bottom w:val="none" w:sz="0" w:space="0" w:color="000000"/>
+              <w:top w:val="none" w:sz="0" w:space="0" w:color="000000"/>
+              <w:left w:val="none" w:sz="0" w:space="0" w:color="000000"/>
+              <w:right w:val="none" w:sz="0" w:space="0" w:color="000000"/>
+            </w:tcBorders>
+            <w:shd w:val="clear" w:color="auto" w:fill="EFEFEF"/>
+            <w:tcMar>
+              <w:top w:w="0" w:type="dxa"/>
+              <w:bottom w:w="0" w:type="dxa"/>
+              <w:left w:w="0" w:type="dxa"/>
+              <w:right w:w="0" w:type="dxa"/>
+            </w:tcMar>
+            <w:vAlign w:val="center"/>
+          </w:tcPr>
+          <w:p>
+            <w:pPr>
+              <w:pStyle w:val="Normal"/>
+              <w:jc w:val="left"/>
+              <w:pBdr>
+                <w:bottom w:val="none" w:sz="0" w:space="0" w:color="000000"/>
+                <w:top w:val="none" w:sz="0" w:space="0" w:color="000000"/>
+                <w:left w:val="none" w:sz="0" w:space="0" w:color="000000"/>
+                <w:right w:val="none" w:sz="0" w:space="0" w:color="000000"/>
+              </w:pBdr>
+              <w:spacing w:after="40" w:before="40" w:line="240"/>
+              <w:ind w:left="40" w:right="40" w:firstLine="0" w:firstLineChars="0"/>
+            </w:pPr>
+            <w:r>
+              <w:rPr>
+                <w:rFonts w:ascii="Helvetica" w:hAnsi="Arial" w:eastAsia="Arial" w:cs="Arial"/>
+                <w:i w:val="false"/>
+                <w:b w:val="false"/>
+                <w:u w:val="none"/>
+                <w:sz w:val="22"/>
+                <w:szCs w:val="22"/>
+                <w:color w:val="000000"/>
+              </w:rPr>
+              <w:t xml:space="preserve">Total</w:t>
+            </w:r>
+          </w:p>
+        </w:tc>
+        <w:tc>
+          <w:tcPr>
+            <w:tcBorders>
+              <w:bottom w:val="none" w:sz="0" w:space="0" w:color="000000"/>
+              <w:top w:val="none" w:sz="0" w:space="0" w:color="000000"/>
+              <w:left w:val="none" w:sz="0" w:space="0" w:color="000000"/>
+              <w:right w:val="none" w:sz="0" w:space="0" w:color="000000"/>
+            </w:tcBorders>
+            <w:shd w:val="clear" w:color="auto" w:fill="EFEFEF"/>
+            <w:tcMar>
+              <w:top w:w="0" w:type="dxa"/>
+              <w:bottom w:w="0" w:type="dxa"/>
+              <w:left w:w="0" w:type="dxa"/>
+              <w:right w:w="0" w:type="dxa"/>
+            </w:tcMar>
+            <w:vAlign w:val="center"/>
+          </w:tcPr>
+          <w:p>
+            <w:pPr>
+              <w:pStyle w:val="Normal"/>
+              <w:jc w:val="left"/>
+              <w:pBdr>
+                <w:bottom w:val="none" w:sz="0" w:space="0" w:color="000000"/>
+                <w:top w:val="none" w:sz="0" w:space="0" w:color="000000"/>
+                <w:left w:val="none" w:sz="0" w:space="0" w:color="000000"/>
+                <w:right w:val="none" w:sz="0" w:space="0" w:color="000000"/>
+              </w:pBdr>
+              <w:spacing w:after="40" w:before="40" w:line="240"/>
+              <w:ind w:left="40" w:right="40" w:firstLine="0" w:firstLineChars="0"/>
+            </w:pPr>
+            <w:r>
+              <w:rPr>
+                <w:rFonts w:ascii="Helvetica" w:hAnsi="Arial" w:eastAsia="Arial" w:cs="Arial"/>
+                <w:i w:val="false"/>
+                <w:b w:val="false"/>
+                <w:u w:val="none"/>
+                <w:sz w:val="22"/>
+                <w:szCs w:val="22"/>
+                <w:color w:val="000000"/>
+              </w:rPr>
+              <w:t xml:space="preserve"/>
+            </w:r>
+          </w:p>
+        </w:tc>
+        <w:tc>
+          <w:tcPr>
+            <w:tcBorders>
+              <w:bottom w:val="none" w:sz="0" w:space="0" w:color="000000"/>
+              <w:top w:val="none" w:sz="0" w:space="0" w:color="000000"/>
+              <w:left w:val="none" w:sz="0" w:space="0" w:color="000000"/>
+              <w:right w:val="none" w:sz="0" w:space="0" w:color="000000"/>
+            </w:tcBorders>
+            <w:shd w:val="clear" w:color="auto" w:fill="EFEFEF"/>
             <w:tcMar>
               <w:top w:w="0" w:type="dxa"/>
               <w:bottom w:w="0" w:type="dxa"/>
@@ -6383,19 +5967,19 @@
                 <w:szCs w:val="22"/>
                 <w:color w:val="000000"/>
               </w:rPr>
-              <w:t xml:space="preserve">3.97</w:t>
-            </w:r>
-          </w:p>
-        </w:tc>
-        <w:tc>
-          <w:tcPr>
-            <w:tcBorders>
-              <w:bottom w:val="none" w:sz="0" w:space="0" w:color="000000"/>
-              <w:top w:val="none" w:sz="0" w:space="0" w:color="000000"/>
-              <w:left w:val="none" w:sz="0" w:space="0" w:color="000000"/>
-              <w:right w:val="none" w:sz="0" w:space="0" w:color="000000"/>
-            </w:tcBorders>
-            <w:shd w:val="clear" w:color="auto" w:fill="FFFFFF"/>
+              <w:t xml:space="preserve">151</w:t>
+            </w:r>
+          </w:p>
+        </w:tc>
+        <w:tc>
+          <w:tcPr>
+            <w:tcBorders>
+              <w:bottom w:val="none" w:sz="0" w:space="0" w:color="000000"/>
+              <w:top w:val="none" w:sz="0" w:space="0" w:color="000000"/>
+              <w:left w:val="none" w:sz="0" w:space="0" w:color="000000"/>
+              <w:right w:val="none" w:sz="0" w:space="0" w:color="000000"/>
+            </w:tcBorders>
+            <w:shd w:val="clear" w:color="auto" w:fill="EFEFEF"/>
             <w:tcMar>
               <w:top w:w="0" w:type="dxa"/>
               <w:bottom w:w="0" w:type="dxa"/>
@@ -6427,7 +6011,7 @@
                 <w:szCs w:val="22"/>
                 <w:color w:val="000000"/>
               </w:rPr>
-              <w:t xml:space="preserve">1.99</w:t>
+              <w:t xml:space="preserve">100.00</w:t>
             </w:r>
           </w:p>
         </w:tc>

</xml_diff>